<commit_message>
Update des rôles dans le doc de conception
</commit_message>
<xml_diff>
--- a/Documents/Documents de conceptions/Dossier_de_conception_H18 VERSION JONATHAN.docx
+++ b/Documents/Documents de conceptions/Dossier_de_conception_H18 VERSION JONATHAN.docx
@@ -1567,6 +1567,397 @@
       </w:r>
     </w:p>
     <w:p/>
+    <w:p>
+      <w:pPr>
+        <w:rPr>
+          <w:b/>
+        </w:rPr>
+      </w:pPr>
+      <w:r>
+        <w:rPr>
+          <w:b/>
+        </w:rPr>
+        <w:t>Concepteurs rôles et justifications</w:t>
+      </w:r>
+    </w:p>
+    <w:p>
+      <w:pPr>
+        <w:rPr>
+          <w:b/>
+        </w:rPr>
+      </w:pPr>
+    </w:p>
+    <w:p>
+      <w:pPr>
+        <w:rPr>
+          <w:i/>
+          <w:sz w:val="22"/>
+          <w:szCs w:val="22"/>
+        </w:rPr>
+      </w:pPr>
+      <w:r>
+        <w:rPr>
+          <w:i/>
+          <w:sz w:val="22"/>
+          <w:szCs w:val="22"/>
+        </w:rPr>
+        <w:t>Distribution des tâches</w:t>
+      </w:r>
+    </w:p>
+    <w:p>
+      <w:pPr>
+        <w:rPr>
+          <w:i/>
+          <w:sz w:val="22"/>
+          <w:szCs w:val="22"/>
+        </w:rPr>
+      </w:pPr>
+    </w:p>
+    <w:p>
+      <w:pPr>
+        <w:rPr>
+          <w:i/>
+          <w:sz w:val="22"/>
+          <w:szCs w:val="22"/>
+        </w:rPr>
+      </w:pPr>
+      <w:r>
+        <w:rPr>
+          <w:i/>
+          <w:sz w:val="22"/>
+          <w:szCs w:val="22"/>
+          <w:highlight w:val="yellow"/>
+        </w:rPr>
+        <w:t>Liste des rôles possibles :</w:t>
+      </w:r>
+    </w:p>
+    <w:p>
+      <w:pPr>
+        <w:pStyle w:val="ListParagraph"/>
+        <w:numPr>
+          <w:ilvl w:val="0"/>
+          <w:numId w:val="13"/>
+        </w:numPr>
+        <w:rPr>
+          <w:i/>
+          <w:sz w:val="22"/>
+          <w:szCs w:val="22"/>
+        </w:rPr>
+      </w:pPr>
+      <w:r>
+        <w:rPr>
+          <w:sz w:val="22"/>
+          <w:szCs w:val="22"/>
+        </w:rPr>
+        <w:t>Directeur de produit</w:t>
+      </w:r>
+    </w:p>
+    <w:p>
+      <w:pPr>
+        <w:pStyle w:val="ListParagraph"/>
+        <w:rPr>
+          <w:sz w:val="22"/>
+          <w:szCs w:val="22"/>
+        </w:rPr>
+      </w:pPr>
+      <w:r>
+        <w:rPr>
+          <w:sz w:val="22"/>
+          <w:szCs w:val="22"/>
+        </w:rPr>
+        <w:t>« </w:t>
+      </w:r>
+      <w:r>
+        <w:rPr>
+          <w:sz w:val="22"/>
+          <w:szCs w:val="22"/>
+        </w:rPr>
+        <w:t xml:space="preserve">Le Directeur de produit (Product </w:t>
+      </w:r>
+      <w:proofErr w:type="spellStart"/>
+      <w:r>
+        <w:rPr>
+          <w:sz w:val="22"/>
+          <w:szCs w:val="22"/>
+        </w:rPr>
+        <w:t>Owner</w:t>
+      </w:r>
+      <w:proofErr w:type="spellEnd"/>
+      <w:r>
+        <w:rPr>
+          <w:sz w:val="22"/>
+          <w:szCs w:val="22"/>
+        </w:rPr>
+        <w:t>) est le représentant des clients et utilisateurs. C'est lui qui définit l'ordre dans lequel les fonctionnalités seront développées, et qui prend les décisions importantes concernant l'orientation du projet.</w:t>
+      </w:r>
+      <w:r>
+        <w:rPr>
+          <w:sz w:val="22"/>
+          <w:szCs w:val="22"/>
+        </w:rPr>
+        <w:t> »</w:t>
+      </w:r>
+    </w:p>
+    <w:p>
+      <w:pPr>
+        <w:pStyle w:val="ListParagraph"/>
+        <w:numPr>
+          <w:ilvl w:val="0"/>
+          <w:numId w:val="13"/>
+        </w:numPr>
+        <w:rPr>
+          <w:i/>
+          <w:sz w:val="22"/>
+          <w:szCs w:val="22"/>
+        </w:rPr>
+      </w:pPr>
+      <w:r>
+        <w:rPr>
+          <w:i/>
+          <w:sz w:val="22"/>
+          <w:szCs w:val="22"/>
+        </w:rPr>
+        <w:t>L’équipe</w:t>
+      </w:r>
+    </w:p>
+    <w:p>
+      <w:pPr>
+        <w:pStyle w:val="ListParagraph"/>
+        <w:rPr>
+          <w:sz w:val="22"/>
+          <w:szCs w:val="22"/>
+        </w:rPr>
+      </w:pPr>
+      <w:r>
+        <w:rPr>
+          <w:sz w:val="22"/>
+          <w:szCs w:val="22"/>
+        </w:rPr>
+        <w:t>« </w:t>
+      </w:r>
+      <w:r>
+        <w:rPr>
+          <w:sz w:val="22"/>
+          <w:szCs w:val="22"/>
+        </w:rPr>
+        <w:t>L'Équipe ne comporte pas de rôles prédéfinis, elle est auto-gérée. Il n'y a pas non plus de notion de hiérarchie interne : toutes les décisions sont prises ensemble, et personne ne donne d'ordre à l'</w:t>
+      </w:r>
+      <w:r>
+        <w:rPr>
+          <w:sz w:val="22"/>
+          <w:szCs w:val="22"/>
+        </w:rPr>
+        <w:t>équipe sur sa façon de procéder »</w:t>
+      </w:r>
+    </w:p>
+    <w:p>
+      <w:pPr>
+        <w:pStyle w:val="ListParagraph"/>
+        <w:numPr>
+          <w:ilvl w:val="0"/>
+          <w:numId w:val="13"/>
+        </w:numPr>
+        <w:rPr>
+          <w:i/>
+          <w:sz w:val="22"/>
+          <w:szCs w:val="22"/>
+        </w:rPr>
+      </w:pPr>
+      <w:r>
+        <w:rPr>
+          <w:i/>
+          <w:sz w:val="22"/>
+          <w:szCs w:val="22"/>
+        </w:rPr>
+        <w:t xml:space="preserve">Le </w:t>
+      </w:r>
+      <w:proofErr w:type="spellStart"/>
+      <w:r>
+        <w:rPr>
+          <w:i/>
+          <w:sz w:val="22"/>
+          <w:szCs w:val="22"/>
+        </w:rPr>
+        <w:t>ScrumMaster</w:t>
+      </w:r>
+      <w:proofErr w:type="spellEnd"/>
+    </w:p>
+    <w:p>
+      <w:pPr>
+        <w:pStyle w:val="ListParagraph"/>
+        <w:rPr>
+          <w:sz w:val="22"/>
+          <w:szCs w:val="22"/>
+        </w:rPr>
+      </w:pPr>
+      <w:r>
+        <w:rPr>
+          <w:i/>
+          <w:sz w:val="22"/>
+          <w:szCs w:val="22"/>
+        </w:rPr>
+        <w:t>« </w:t>
+      </w:r>
+      <w:r>
+        <w:rPr>
+          <w:sz w:val="22"/>
+          <w:szCs w:val="22"/>
+        </w:rPr>
+        <w:t xml:space="preserve">Le </w:t>
+      </w:r>
+      <w:proofErr w:type="spellStart"/>
+      <w:r>
+        <w:rPr>
+          <w:sz w:val="22"/>
+          <w:szCs w:val="22"/>
+        </w:rPr>
+        <w:t>ScrumMaster</w:t>
+      </w:r>
+      <w:proofErr w:type="spellEnd"/>
+      <w:r>
+        <w:rPr>
+          <w:sz w:val="22"/>
+          <w:szCs w:val="22"/>
+        </w:rPr>
+        <w:t xml:space="preserve"> joue un rôle capital : c'est lui qui est chargé de protéger l'équipe de tous les éléments perturbateurs extérieurs à l'équipe et de résoudre ses problèmes non techniques (administratifs par exemple).</w:t>
+      </w:r>
+      <w:r>
+        <w:rPr>
+          <w:sz w:val="22"/>
+          <w:szCs w:val="22"/>
+        </w:rPr>
+        <w:t> »</w:t>
+      </w:r>
+    </w:p>
+    <w:p>
+      <w:pPr>
+        <w:pStyle w:val="ListParagraph"/>
+        <w:numPr>
+          <w:ilvl w:val="0"/>
+          <w:numId w:val="13"/>
+        </w:numPr>
+        <w:rPr>
+          <w:i/>
+          <w:sz w:val="22"/>
+          <w:szCs w:val="22"/>
+        </w:rPr>
+      </w:pPr>
+      <w:r>
+        <w:rPr>
+          <w:i/>
+          <w:sz w:val="22"/>
+          <w:szCs w:val="22"/>
+        </w:rPr>
+        <w:t xml:space="preserve">Les intervenants </w:t>
+      </w:r>
+    </w:p>
+    <w:p>
+      <w:pPr>
+        <w:pStyle w:val="ListParagraph"/>
+        <w:rPr>
+          <w:i/>
+          <w:sz w:val="22"/>
+          <w:szCs w:val="22"/>
+        </w:rPr>
+      </w:pPr>
+      <w:r>
+        <w:rPr>
+          <w:sz w:val="22"/>
+          <w:szCs w:val="22"/>
+        </w:rPr>
+        <w:t>Les Intervenants (Stakeholders) sont les personnes qui souhaitent avoir une vue sur le projet sans réellement s'investir dedans. Il peut s'agir par exemple d'experts techniques ou d'agents de direction</w:t>
+      </w:r>
+      <w:r>
+        <w:rPr>
+          <w:sz w:val="22"/>
+          <w:szCs w:val="22"/>
+        </w:rPr>
+        <w:t xml:space="preserve"> </w:t>
+      </w:r>
+      <w:r>
+        <w:rPr>
+          <w:sz w:val="22"/>
+          <w:szCs w:val="22"/>
+          <w:highlight w:val="yellow"/>
+        </w:rPr>
+        <w:t>[Possiblement ceux qui nous donnent des conseil genre le prof de math]</w:t>
+      </w:r>
+      <w:bookmarkStart w:id="0" w:name="_GoBack"/>
+      <w:bookmarkEnd w:id="0"/>
+    </w:p>
+    <w:p>
+      <w:pPr>
+        <w:pStyle w:val="ListParagraph"/>
+        <w:rPr>
+          <w:i/>
+        </w:rPr>
+      </w:pPr>
+    </w:p>
+    <w:p>
+      <w:pPr>
+        <w:pStyle w:val="ListParagraph"/>
+        <w:rPr>
+          <w:i/>
+        </w:rPr>
+      </w:pPr>
+    </w:p>
+    <w:p>
+      <w:pPr>
+        <w:rPr>
+          <w:i/>
+        </w:rPr>
+      </w:pPr>
+    </w:p>
+    <w:p>
+      <w:pPr>
+        <w:rPr>
+          <w:i/>
+        </w:rPr>
+      </w:pPr>
+      <w:r>
+        <w:rPr>
+          <w:i/>
+        </w:rPr>
+        <w:lastRenderedPageBreak/>
+        <w:t xml:space="preserve">Distribution des </w:t>
+      </w:r>
+      <w:r>
+        <w:rPr>
+          <w:i/>
+        </w:rPr>
+        <w:t>rôles</w:t>
+      </w:r>
+    </w:p>
+    <w:p>
+      <w:pPr>
+        <w:rPr>
+          <w:i/>
+        </w:rPr>
+      </w:pPr>
+    </w:p>
+    <w:p>
+      <w:pPr>
+        <w:rPr>
+          <w:i/>
+        </w:rPr>
+      </w:pPr>
+    </w:p>
+    <w:p>
+      <w:pPr>
+        <w:rPr>
+          <w:b/>
+        </w:rPr>
+      </w:pPr>
+    </w:p>
+    <w:p>
+      <w:pPr>
+        <w:rPr>
+          <w:b/>
+        </w:rPr>
+      </w:pPr>
+    </w:p>
+    <w:p/>
+    <w:p/>
     <w:p/>
     <w:p>
       <w:pPr>
@@ -2439,7 +2830,6 @@
                 <w:sz w:val="20"/>
                 <w:szCs w:val="20"/>
               </w:rPr>
-              <w:lastRenderedPageBreak/>
               <w:t>Acteur ou rôle :</w:t>
             </w:r>
           </w:p>
@@ -2570,6 +2960,7 @@
                 <w:sz w:val="20"/>
                 <w:szCs w:val="20"/>
               </w:rPr>
+              <w:lastRenderedPageBreak/>
               <w:t>Détail ou description :</w:t>
             </w:r>
           </w:p>
@@ -2722,8 +3113,6 @@
               </w:rPr>
               <w:t>s</w:t>
             </w:r>
-            <w:bookmarkStart w:id="0" w:name="_GoBack"/>
-            <w:bookmarkEnd w:id="0"/>
             <w:r>
               <w:rPr>
                 <w:rFonts w:eastAsia="Cambria"/>
@@ -3757,6 +4146,119 @@
     </w:lvl>
   </w:abstractNum>
   <w:abstractNum w:abstractNumId="2" w15:restartNumberingAfterBreak="0">
+    <w:nsid w:val="11F64011"/>
+    <w:multiLevelType w:val="multilevel"/>
+    <w:tmpl w:val="1EEA5848"/>
+    <w:lvl w:ilvl="0">
+      <w:start w:val="1"/>
+      <w:numFmt w:val="decimal"/>
+      <w:lvlText w:val="%1."/>
+      <w:lvlJc w:val="left"/>
+      <w:pPr>
+        <w:ind w:left="360" w:hanging="360"/>
+      </w:pPr>
+      <w:rPr>
+        <w:rFonts w:hint="default"/>
+      </w:rPr>
+    </w:lvl>
+    <w:lvl w:ilvl="1">
+      <w:start w:val="1"/>
+      <w:numFmt w:val="decimal"/>
+      <w:lvlText w:val="%1.%2."/>
+      <w:lvlJc w:val="left"/>
+      <w:pPr>
+        <w:ind w:left="360" w:hanging="360"/>
+      </w:pPr>
+      <w:rPr>
+        <w:rFonts w:hint="default"/>
+      </w:rPr>
+    </w:lvl>
+    <w:lvl w:ilvl="2">
+      <w:start w:val="1"/>
+      <w:numFmt w:val="decimal"/>
+      <w:lvlText w:val="%1.%2.%3."/>
+      <w:lvlJc w:val="left"/>
+      <w:pPr>
+        <w:ind w:left="720" w:hanging="720"/>
+      </w:pPr>
+      <w:rPr>
+        <w:rFonts w:hint="default"/>
+      </w:rPr>
+    </w:lvl>
+    <w:lvl w:ilvl="3">
+      <w:start w:val="1"/>
+      <w:numFmt w:val="decimal"/>
+      <w:lvlText w:val="%1.%2.%3.%4."/>
+      <w:lvlJc w:val="left"/>
+      <w:pPr>
+        <w:ind w:left="720" w:hanging="720"/>
+      </w:pPr>
+      <w:rPr>
+        <w:rFonts w:hint="default"/>
+      </w:rPr>
+    </w:lvl>
+    <w:lvl w:ilvl="4">
+      <w:start w:val="1"/>
+      <w:numFmt w:val="decimal"/>
+      <w:lvlText w:val="%1.%2.%3.%4.%5."/>
+      <w:lvlJc w:val="left"/>
+      <w:pPr>
+        <w:ind w:left="1080" w:hanging="1080"/>
+      </w:pPr>
+      <w:rPr>
+        <w:rFonts w:hint="default"/>
+      </w:rPr>
+    </w:lvl>
+    <w:lvl w:ilvl="5">
+      <w:start w:val="1"/>
+      <w:numFmt w:val="decimal"/>
+      <w:lvlText w:val="%1.%2.%3.%4.%5.%6."/>
+      <w:lvlJc w:val="left"/>
+      <w:pPr>
+        <w:ind w:left="1080" w:hanging="1080"/>
+      </w:pPr>
+      <w:rPr>
+        <w:rFonts w:hint="default"/>
+      </w:rPr>
+    </w:lvl>
+    <w:lvl w:ilvl="6">
+      <w:start w:val="1"/>
+      <w:numFmt w:val="decimal"/>
+      <w:lvlText w:val="%1.%2.%3.%4.%5.%6.%7."/>
+      <w:lvlJc w:val="left"/>
+      <w:pPr>
+        <w:ind w:left="1440" w:hanging="1440"/>
+      </w:pPr>
+      <w:rPr>
+        <w:rFonts w:hint="default"/>
+      </w:rPr>
+    </w:lvl>
+    <w:lvl w:ilvl="7">
+      <w:start w:val="1"/>
+      <w:numFmt w:val="decimal"/>
+      <w:lvlText w:val="%1.%2.%3.%4.%5.%6.%7.%8."/>
+      <w:lvlJc w:val="left"/>
+      <w:pPr>
+        <w:ind w:left="1440" w:hanging="1440"/>
+      </w:pPr>
+      <w:rPr>
+        <w:rFonts w:hint="default"/>
+      </w:rPr>
+    </w:lvl>
+    <w:lvl w:ilvl="8">
+      <w:start w:val="1"/>
+      <w:numFmt w:val="decimal"/>
+      <w:lvlText w:val="%1.%2.%3.%4.%5.%6.%7.%8.%9."/>
+      <w:lvlJc w:val="left"/>
+      <w:pPr>
+        <w:ind w:left="1800" w:hanging="1800"/>
+      </w:pPr>
+      <w:rPr>
+        <w:rFonts w:hint="default"/>
+      </w:rPr>
+    </w:lvl>
+  </w:abstractNum>
+  <w:abstractNum w:abstractNumId="3" w15:restartNumberingAfterBreak="0">
     <w:nsid w:val="152F6974"/>
     <w:multiLevelType w:val="hybridMultilevel"/>
     <w:tmpl w:val="AC2A656A"/>
@@ -3866,7 +4368,7 @@
       </w:rPr>
     </w:lvl>
   </w:abstractNum>
-  <w:abstractNum w:abstractNumId="3" w15:restartNumberingAfterBreak="0">
+  <w:abstractNum w:abstractNumId="4" w15:restartNumberingAfterBreak="0">
     <w:nsid w:val="177C2D44"/>
     <w:multiLevelType w:val="hybridMultilevel"/>
     <w:tmpl w:val="7A6CF908"/>
@@ -3952,7 +4454,7 @@
       </w:pPr>
     </w:lvl>
   </w:abstractNum>
-  <w:abstractNum w:abstractNumId="4" w15:restartNumberingAfterBreak="0">
+  <w:abstractNum w:abstractNumId="5" w15:restartNumberingAfterBreak="0">
     <w:nsid w:val="18220ECD"/>
     <w:multiLevelType w:val="hybridMultilevel"/>
     <w:tmpl w:val="088A1458"/>
@@ -4065,7 +4567,7 @@
       </w:rPr>
     </w:lvl>
   </w:abstractNum>
-  <w:abstractNum w:abstractNumId="5" w15:restartNumberingAfterBreak="0">
+  <w:abstractNum w:abstractNumId="6" w15:restartNumberingAfterBreak="0">
     <w:nsid w:val="20C54FA7"/>
     <w:multiLevelType w:val="multilevel"/>
     <w:tmpl w:val="E0187B4C"/>
@@ -4186,7 +4688,7 @@
       </w:rPr>
     </w:lvl>
   </w:abstractNum>
-  <w:abstractNum w:abstractNumId="6" w15:restartNumberingAfterBreak="0">
+  <w:abstractNum w:abstractNumId="7" w15:restartNumberingAfterBreak="0">
     <w:nsid w:val="2105636C"/>
     <w:multiLevelType w:val="multilevel"/>
     <w:tmpl w:val="CEBA7442"/>
@@ -4299,7 +4801,7 @@
       </w:rPr>
     </w:lvl>
   </w:abstractNum>
-  <w:abstractNum w:abstractNumId="7" w15:restartNumberingAfterBreak="0">
+  <w:abstractNum w:abstractNumId="8" w15:restartNumberingAfterBreak="0">
     <w:nsid w:val="50661BC2"/>
     <w:multiLevelType w:val="multilevel"/>
     <w:tmpl w:val="26725DA8"/>
@@ -4412,7 +4914,208 @@
       </w:rPr>
     </w:lvl>
   </w:abstractNum>
-  <w:abstractNum w:abstractNumId="8" w15:restartNumberingAfterBreak="0">
+  <w:abstractNum w:abstractNumId="9" w15:restartNumberingAfterBreak="0">
+    <w:nsid w:val="571D4576"/>
+    <w:multiLevelType w:val="hybridMultilevel"/>
+    <w:tmpl w:val="673033D0"/>
+    <w:lvl w:ilvl="0" w:tplc="1009000F">
+      <w:start w:val="1"/>
+      <w:numFmt w:val="decimal"/>
+      <w:lvlText w:val="%1."/>
+      <w:lvlJc w:val="left"/>
+      <w:pPr>
+        <w:ind w:left="720" w:hanging="360"/>
+      </w:pPr>
+      <w:rPr>
+        <w:rFonts w:hint="default"/>
+      </w:rPr>
+    </w:lvl>
+    <w:lvl w:ilvl="1" w:tplc="10090019" w:tentative="1">
+      <w:start w:val="1"/>
+      <w:numFmt w:val="lowerLetter"/>
+      <w:lvlText w:val="%2."/>
+      <w:lvlJc w:val="left"/>
+      <w:pPr>
+        <w:ind w:left="1440" w:hanging="360"/>
+      </w:pPr>
+    </w:lvl>
+    <w:lvl w:ilvl="2" w:tplc="1009001B" w:tentative="1">
+      <w:start w:val="1"/>
+      <w:numFmt w:val="lowerRoman"/>
+      <w:lvlText w:val="%3."/>
+      <w:lvlJc w:val="right"/>
+      <w:pPr>
+        <w:ind w:left="2160" w:hanging="180"/>
+      </w:pPr>
+    </w:lvl>
+    <w:lvl w:ilvl="3" w:tplc="1009000F" w:tentative="1">
+      <w:start w:val="1"/>
+      <w:numFmt w:val="decimal"/>
+      <w:lvlText w:val="%4."/>
+      <w:lvlJc w:val="left"/>
+      <w:pPr>
+        <w:ind w:left="2880" w:hanging="360"/>
+      </w:pPr>
+    </w:lvl>
+    <w:lvl w:ilvl="4" w:tplc="10090019" w:tentative="1">
+      <w:start w:val="1"/>
+      <w:numFmt w:val="lowerLetter"/>
+      <w:lvlText w:val="%5."/>
+      <w:lvlJc w:val="left"/>
+      <w:pPr>
+        <w:ind w:left="3600" w:hanging="360"/>
+      </w:pPr>
+    </w:lvl>
+    <w:lvl w:ilvl="5" w:tplc="1009001B" w:tentative="1">
+      <w:start w:val="1"/>
+      <w:numFmt w:val="lowerRoman"/>
+      <w:lvlText w:val="%6."/>
+      <w:lvlJc w:val="right"/>
+      <w:pPr>
+        <w:ind w:left="4320" w:hanging="180"/>
+      </w:pPr>
+    </w:lvl>
+    <w:lvl w:ilvl="6" w:tplc="1009000F" w:tentative="1">
+      <w:start w:val="1"/>
+      <w:numFmt w:val="decimal"/>
+      <w:lvlText w:val="%7."/>
+      <w:lvlJc w:val="left"/>
+      <w:pPr>
+        <w:ind w:left="5040" w:hanging="360"/>
+      </w:pPr>
+    </w:lvl>
+    <w:lvl w:ilvl="7" w:tplc="10090019" w:tentative="1">
+      <w:start w:val="1"/>
+      <w:numFmt w:val="lowerLetter"/>
+      <w:lvlText w:val="%8."/>
+      <w:lvlJc w:val="left"/>
+      <w:pPr>
+        <w:ind w:left="5760" w:hanging="360"/>
+      </w:pPr>
+    </w:lvl>
+    <w:lvl w:ilvl="8" w:tplc="1009001B" w:tentative="1">
+      <w:start w:val="1"/>
+      <w:numFmt w:val="lowerRoman"/>
+      <w:lvlText w:val="%9."/>
+      <w:lvlJc w:val="right"/>
+      <w:pPr>
+        <w:ind w:left="6480" w:hanging="180"/>
+      </w:pPr>
+    </w:lvl>
+  </w:abstractNum>
+  <w:abstractNum w:abstractNumId="10" w15:restartNumberingAfterBreak="0">
+    <w:nsid w:val="623E2765"/>
+    <w:multiLevelType w:val="hybridMultilevel"/>
+    <w:tmpl w:val="DBA01492"/>
+    <w:lvl w:ilvl="0" w:tplc="4CC69D08">
+      <w:numFmt w:val="bullet"/>
+      <w:lvlText w:val="-"/>
+      <w:lvlJc w:val="left"/>
+      <w:pPr>
+        <w:ind w:left="720" w:hanging="360"/>
+      </w:pPr>
+      <w:rPr>
+        <w:rFonts w:ascii="Times New Roman" w:eastAsia="Times New Roman" w:hAnsi="Times New Roman" w:cs="Times New Roman" w:hint="default"/>
+      </w:rPr>
+    </w:lvl>
+    <w:lvl w:ilvl="1" w:tplc="10090003" w:tentative="1">
+      <w:start w:val="1"/>
+      <w:numFmt w:val="bullet"/>
+      <w:lvlText w:val="o"/>
+      <w:lvlJc w:val="left"/>
+      <w:pPr>
+        <w:ind w:left="1440" w:hanging="360"/>
+      </w:pPr>
+      <w:rPr>
+        <w:rFonts w:ascii="Courier New" w:hAnsi="Courier New" w:cs="Courier New" w:hint="default"/>
+      </w:rPr>
+    </w:lvl>
+    <w:lvl w:ilvl="2" w:tplc="10090005" w:tentative="1">
+      <w:start w:val="1"/>
+      <w:numFmt w:val="bullet"/>
+      <w:lvlText w:val=""/>
+      <w:lvlJc w:val="left"/>
+      <w:pPr>
+        <w:ind w:left="2160" w:hanging="360"/>
+      </w:pPr>
+      <w:rPr>
+        <w:rFonts w:ascii="Wingdings" w:hAnsi="Wingdings" w:hint="default"/>
+      </w:rPr>
+    </w:lvl>
+    <w:lvl w:ilvl="3" w:tplc="10090001" w:tentative="1">
+      <w:start w:val="1"/>
+      <w:numFmt w:val="bullet"/>
+      <w:lvlText w:val=""/>
+      <w:lvlJc w:val="left"/>
+      <w:pPr>
+        <w:ind w:left="2880" w:hanging="360"/>
+      </w:pPr>
+      <w:rPr>
+        <w:rFonts w:ascii="Symbol" w:hAnsi="Symbol" w:hint="default"/>
+      </w:rPr>
+    </w:lvl>
+    <w:lvl w:ilvl="4" w:tplc="10090003" w:tentative="1">
+      <w:start w:val="1"/>
+      <w:numFmt w:val="bullet"/>
+      <w:lvlText w:val="o"/>
+      <w:lvlJc w:val="left"/>
+      <w:pPr>
+        <w:ind w:left="3600" w:hanging="360"/>
+      </w:pPr>
+      <w:rPr>
+        <w:rFonts w:ascii="Courier New" w:hAnsi="Courier New" w:cs="Courier New" w:hint="default"/>
+      </w:rPr>
+    </w:lvl>
+    <w:lvl w:ilvl="5" w:tplc="10090005" w:tentative="1">
+      <w:start w:val="1"/>
+      <w:numFmt w:val="bullet"/>
+      <w:lvlText w:val=""/>
+      <w:lvlJc w:val="left"/>
+      <w:pPr>
+        <w:ind w:left="4320" w:hanging="360"/>
+      </w:pPr>
+      <w:rPr>
+        <w:rFonts w:ascii="Wingdings" w:hAnsi="Wingdings" w:hint="default"/>
+      </w:rPr>
+    </w:lvl>
+    <w:lvl w:ilvl="6" w:tplc="10090001" w:tentative="1">
+      <w:start w:val="1"/>
+      <w:numFmt w:val="bullet"/>
+      <w:lvlText w:val=""/>
+      <w:lvlJc w:val="left"/>
+      <w:pPr>
+        <w:ind w:left="5040" w:hanging="360"/>
+      </w:pPr>
+      <w:rPr>
+        <w:rFonts w:ascii="Symbol" w:hAnsi="Symbol" w:hint="default"/>
+      </w:rPr>
+    </w:lvl>
+    <w:lvl w:ilvl="7" w:tplc="10090003" w:tentative="1">
+      <w:start w:val="1"/>
+      <w:numFmt w:val="bullet"/>
+      <w:lvlText w:val="o"/>
+      <w:lvlJc w:val="left"/>
+      <w:pPr>
+        <w:ind w:left="5760" w:hanging="360"/>
+      </w:pPr>
+      <w:rPr>
+        <w:rFonts w:ascii="Courier New" w:hAnsi="Courier New" w:cs="Courier New" w:hint="default"/>
+      </w:rPr>
+    </w:lvl>
+    <w:lvl w:ilvl="8" w:tplc="10090005" w:tentative="1">
+      <w:start w:val="1"/>
+      <w:numFmt w:val="bullet"/>
+      <w:lvlText w:val=""/>
+      <w:lvlJc w:val="left"/>
+      <w:pPr>
+        <w:ind w:left="6480" w:hanging="360"/>
+      </w:pPr>
+      <w:rPr>
+        <w:rFonts w:ascii="Wingdings" w:hAnsi="Wingdings" w:hint="default"/>
+      </w:rPr>
+    </w:lvl>
+  </w:abstractNum>
+  <w:abstractNum w:abstractNumId="11" w15:restartNumberingAfterBreak="0">
     <w:nsid w:val="6E2019B9"/>
     <w:multiLevelType w:val="multilevel"/>
     <w:tmpl w:val="EA7AE790"/>
@@ -4525,7 +5228,7 @@
       </w:rPr>
     </w:lvl>
   </w:abstractNum>
-  <w:abstractNum w:abstractNumId="9" w15:restartNumberingAfterBreak="0">
+  <w:abstractNum w:abstractNumId="12" w15:restartNumberingAfterBreak="0">
     <w:nsid w:val="7A403A77"/>
     <w:multiLevelType w:val="hybridMultilevel"/>
     <w:tmpl w:val="45A42740"/>
@@ -4642,16 +5345,16 @@
     <w:abstractNumId w:val="0"/>
   </w:num>
   <w:num w:numId="2">
-    <w:abstractNumId w:val="3"/>
+    <w:abstractNumId w:val="4"/>
   </w:num>
   <w:num w:numId="3">
-    <w:abstractNumId w:val="4"/>
+    <w:abstractNumId w:val="5"/>
   </w:num>
   <w:num w:numId="4">
-    <w:abstractNumId w:val="9"/>
+    <w:abstractNumId w:val="12"/>
   </w:num>
   <w:num w:numId="5">
-    <w:abstractNumId w:val="2"/>
+    <w:abstractNumId w:val="3"/>
     <w:lvlOverride w:ilvl="0">
       <w:startOverride w:val="1"/>
     </w:lvlOverride>
@@ -4665,19 +5368,28 @@
     <w:lvlOverride w:ilvl="8"/>
   </w:num>
   <w:num w:numId="6">
-    <w:abstractNumId w:val="7"/>
+    <w:abstractNumId w:val="8"/>
   </w:num>
   <w:num w:numId="7">
-    <w:abstractNumId w:val="6"/>
+    <w:abstractNumId w:val="7"/>
   </w:num>
   <w:num w:numId="8">
     <w:abstractNumId w:val="1"/>
   </w:num>
   <w:num w:numId="9">
-    <w:abstractNumId w:val="5"/>
+    <w:abstractNumId w:val="6"/>
   </w:num>
   <w:num w:numId="10">
-    <w:abstractNumId w:val="8"/>
+    <w:abstractNumId w:val="11"/>
+  </w:num>
+  <w:num w:numId="11">
+    <w:abstractNumId w:val="10"/>
+  </w:num>
+  <w:num w:numId="12">
+    <w:abstractNumId w:val="2"/>
+  </w:num>
+  <w:num w:numId="13">
+    <w:abstractNumId w:val="9"/>
   </w:num>
 </w:numbering>
 </file>
@@ -8255,7 +8967,7 @@
 </file>
 
 <file path=customXml/itemProps1.xml><?xml version="1.0" encoding="utf-8"?>
-<ds:datastoreItem xmlns:ds="http://schemas.openxmlformats.org/officeDocument/2006/customXml" ds:itemID="{AAB4E59F-541D-4169-8B51-AE62045F3132}">
+<ds:datastoreItem xmlns:ds="http://schemas.openxmlformats.org/officeDocument/2006/customXml" ds:itemID="{C707AD23-DB07-47D6-A937-AB1183FEE083}">
   <ds:schemaRefs>
     <ds:schemaRef ds:uri="http://schemas.openxmlformats.org/officeDocument/2006/bibliography"/>
   </ds:schemaRefs>

</xml_diff>

<commit_message>
Update du doc avec les rôles
</commit_message>
<xml_diff>
--- a/Documents/Documents de conceptions/Dossier_de_conception_H18 VERSION JONATHAN.docx
+++ b/Documents/Documents de conceptions/Dossier_de_conception_H18 VERSION JONATHAN.docx
@@ -1601,7 +1601,7 @@
           <w:sz w:val="22"/>
           <w:szCs w:val="22"/>
         </w:rPr>
-        <w:t>Distribution des tâches</w:t>
+        <w:t xml:space="preserve">Rôles : </w:t>
       </w:r>
     </w:p>
     <w:p>
@@ -1612,151 +1612,121 @@
           <w:szCs w:val="22"/>
         </w:rPr>
       </w:pPr>
-    </w:p>
-    <w:p>
-      <w:pPr>
+      <w:r>
         <w:rPr>
           <w:i/>
           <w:sz w:val="22"/>
           <w:szCs w:val="22"/>
         </w:rPr>
-      </w:pPr>
-      <w:r>
+        <w:t>Secrétaire : Jonathan Simard</w:t>
+      </w:r>
+    </w:p>
+    <w:p>
+      <w:pPr>
         <w:rPr>
           <w:i/>
           <w:sz w:val="22"/>
           <w:szCs w:val="22"/>
-          <w:highlight w:val="yellow"/>
-        </w:rPr>
-        <w:t>Liste des rôles possibles :</w:t>
-      </w:r>
-    </w:p>
-    <w:p>
-      <w:pPr>
-        <w:pStyle w:val="ListParagraph"/>
-        <w:numPr>
-          <w:ilvl w:val="0"/>
-          <w:numId w:val="13"/>
-        </w:numPr>
+        </w:rPr>
+      </w:pPr>
+      <w:r>
         <w:rPr>
           <w:i/>
           <w:sz w:val="22"/>
           <w:szCs w:val="22"/>
         </w:rPr>
-      </w:pPr>
+        <w:t xml:space="preserve">Scrum Master : </w:t>
+      </w:r>
+      <w:bookmarkStart w:id="0" w:name="_Hlk505929168"/>
       <w:r>
         <w:rPr>
+          <w:i/>
           <w:sz w:val="22"/>
           <w:szCs w:val="22"/>
         </w:rPr>
-        <w:t>Directeur de produit</w:t>
+        <w:t>Simon Lepage</w:t>
       </w:r>
-    </w:p>
-    <w:p>
-      <w:pPr>
-        <w:pStyle w:val="ListParagraph"/>
-        <w:rPr>
+      <w:bookmarkEnd w:id="0"/>
+    </w:p>
+    <w:p>
+      <w:pPr>
+        <w:rPr>
+          <w:i/>
           <w:sz w:val="22"/>
           <w:szCs w:val="22"/>
         </w:rPr>
       </w:pPr>
       <w:r>
         <w:rPr>
+          <w:i/>
           <w:sz w:val="22"/>
           <w:szCs w:val="22"/>
         </w:rPr>
-        <w:t>« </w:t>
+        <w:t>Responsable des livrables : Jérôme Pagé</w:t>
+      </w:r>
+    </w:p>
+    <w:p>
+      <w:pPr>
+        <w:rPr>
+          <w:i/>
+          <w:sz w:val="22"/>
+          <w:szCs w:val="22"/>
+        </w:rPr>
+      </w:pPr>
+      <w:r>
+        <w:rPr>
+          <w:i/>
+          <w:sz w:val="22"/>
+          <w:szCs w:val="22"/>
+        </w:rPr>
+        <w:t xml:space="preserve">Directeur de produit : </w:t>
       </w:r>
       <w:r>
         <w:rPr>
+          <w:i/>
           <w:sz w:val="22"/>
           <w:szCs w:val="22"/>
         </w:rPr>
-        <w:t xml:space="preserve">Le Directeur de produit (Product </w:t>
+        <w:t xml:space="preserve">Ludovic </w:t>
+      </w:r>
+      <w:r>
+        <w:rPr>
+          <w:i/>
+          <w:sz w:val="22"/>
+          <w:szCs w:val="22"/>
+        </w:rPr>
+        <w:t>D'Anjou-</w:t>
       </w:r>
       <w:proofErr w:type="spellStart"/>
       <w:r>
         <w:rPr>
+          <w:i/>
           <w:sz w:val="22"/>
           <w:szCs w:val="22"/>
         </w:rPr>
-        <w:t>Owner</w:t>
+        <w:t>Madore</w:t>
       </w:r>
       <w:proofErr w:type="spellEnd"/>
       <w:r>
         <w:rPr>
-          <w:sz w:val="22"/>
-          <w:szCs w:val="22"/>
-        </w:rPr>
-        <w:t>) est le représentant des clients et utilisateurs. C'est lui qui définit l'ordre dans lequel les fonctionnalités seront développées, et qui prend les décisions importantes concernant l'orientation du projet.</w:t>
-      </w:r>
-      <w:r>
-        <w:rPr>
-          <w:sz w:val="22"/>
-          <w:szCs w:val="22"/>
-        </w:rPr>
-        <w:t> »</w:t>
-      </w:r>
-    </w:p>
-    <w:p>
-      <w:pPr>
-        <w:pStyle w:val="ListParagraph"/>
-        <w:numPr>
-          <w:ilvl w:val="0"/>
-          <w:numId w:val="13"/>
-        </w:numPr>
-        <w:rPr>
           <w:i/>
           <w:sz w:val="22"/>
           <w:szCs w:val="22"/>
         </w:rPr>
-      </w:pPr>
-      <w:r>
+        <w:t xml:space="preserve"> </w:t>
+      </w:r>
+    </w:p>
+    <w:p>
+      <w:pPr>
         <w:rPr>
           <w:i/>
           <w:sz w:val="22"/>
           <w:szCs w:val="22"/>
         </w:rPr>
-        <w:t>L’équipe</w:t>
-      </w:r>
-    </w:p>
-    <w:p>
-      <w:pPr>
-        <w:pStyle w:val="ListParagraph"/>
-        <w:rPr>
-          <w:sz w:val="22"/>
-          <w:szCs w:val="22"/>
-        </w:rPr>
-      </w:pPr>
-      <w:r>
-        <w:rPr>
-          <w:sz w:val="22"/>
-          <w:szCs w:val="22"/>
-        </w:rPr>
-        <w:t>« </w:t>
-      </w:r>
-      <w:r>
-        <w:rPr>
-          <w:sz w:val="22"/>
-          <w:szCs w:val="22"/>
-        </w:rPr>
-        <w:t>L'Équipe ne comporte pas de rôles prédéfinis, elle est auto-gérée. Il n'y a pas non plus de notion de hiérarchie interne : toutes les décisions sont prises ensemble, et personne ne donne d'ordre à l'</w:t>
-      </w:r>
-      <w:r>
-        <w:rPr>
-          <w:sz w:val="22"/>
-          <w:szCs w:val="22"/>
-        </w:rPr>
-        <w:t>équipe sur sa façon de procéder »</w:t>
-      </w:r>
-    </w:p>
-    <w:p>
-      <w:pPr>
-        <w:pStyle w:val="ListParagraph"/>
-        <w:numPr>
-          <w:ilvl w:val="0"/>
-          <w:numId w:val="13"/>
-        </w:numPr>
+      </w:pPr>
+    </w:p>
+    <w:p>
+      <w:pPr>
         <w:rPr>
           <w:i/>
           <w:sz w:val="22"/>
@@ -1769,170 +1739,182 @@
           <w:sz w:val="22"/>
           <w:szCs w:val="22"/>
         </w:rPr>
-        <w:t xml:space="preserve">Le </w:t>
+        <w:t xml:space="preserve">Justifications : </w:t>
+      </w:r>
+    </w:p>
+    <w:p>
+      <w:pPr>
+        <w:rPr>
+          <w:sz w:val="22"/>
+          <w:szCs w:val="22"/>
+        </w:rPr>
+      </w:pPr>
+    </w:p>
+    <w:p>
+      <w:pPr>
+        <w:rPr>
+          <w:sz w:val="22"/>
+          <w:szCs w:val="22"/>
+        </w:rPr>
+      </w:pPr>
+      <w:r>
+        <w:rPr>
+          <w:sz w:val="22"/>
+          <w:szCs w:val="22"/>
+        </w:rPr>
+        <w:t>Jonathan Simard en tant que secrétaire en raison</w:t>
+      </w:r>
+      <w:r>
+        <w:rPr>
+          <w:sz w:val="22"/>
+          <w:szCs w:val="22"/>
+        </w:rPr>
+        <w:t xml:space="preserve"> de son accès à internet quasi constant.</w:t>
+      </w:r>
+    </w:p>
+    <w:p>
+      <w:pPr>
+        <w:rPr>
+          <w:sz w:val="22"/>
+          <w:szCs w:val="22"/>
+        </w:rPr>
+      </w:pPr>
+    </w:p>
+    <w:p>
+      <w:pPr>
+        <w:rPr>
+          <w:sz w:val="22"/>
+          <w:szCs w:val="22"/>
+        </w:rPr>
+      </w:pPr>
+      <w:r>
+        <w:rPr>
+          <w:sz w:val="22"/>
+          <w:szCs w:val="22"/>
+        </w:rPr>
+        <w:t xml:space="preserve">Simon Lepage en tant que Scrum master en raison de son expérience en tant </w:t>
+      </w:r>
+      <w:r>
+        <w:rPr>
+          <w:sz w:val="22"/>
+          <w:szCs w:val="22"/>
+        </w:rPr>
+        <w:t xml:space="preserve">que chef d’équipe à son travail. </w:t>
+      </w:r>
+    </w:p>
+    <w:p>
+      <w:pPr>
+        <w:rPr>
+          <w:sz w:val="22"/>
+          <w:szCs w:val="22"/>
+        </w:rPr>
+      </w:pPr>
+    </w:p>
+    <w:p>
+      <w:pPr>
+        <w:rPr>
+          <w:sz w:val="22"/>
+          <w:szCs w:val="22"/>
+        </w:rPr>
+      </w:pPr>
+      <w:r>
+        <w:rPr>
+          <w:sz w:val="22"/>
+          <w:szCs w:val="22"/>
+        </w:rPr>
+        <w:t xml:space="preserve">Jérôme Pagé en tant que responsable des livrables en raison de son expérience avec git, notre logiciel de versionnage. </w:t>
+      </w:r>
+    </w:p>
+    <w:p>
+      <w:pPr>
+        <w:rPr>
+          <w:sz w:val="22"/>
+          <w:szCs w:val="22"/>
+        </w:rPr>
+      </w:pPr>
+      <w:bookmarkStart w:id="1" w:name="_GoBack"/>
+      <w:bookmarkEnd w:id="1"/>
+    </w:p>
+    <w:p>
+      <w:pPr>
+        <w:rPr>
+          <w:sz w:val="22"/>
+          <w:szCs w:val="22"/>
+        </w:rPr>
+      </w:pPr>
+      <w:r>
+        <w:rPr>
+          <w:sz w:val="22"/>
+          <w:szCs w:val="22"/>
+        </w:rPr>
+        <w:t>Ludovic D'Anjou-</w:t>
       </w:r>
       <w:proofErr w:type="spellStart"/>
       <w:r>
         <w:rPr>
+          <w:sz w:val="22"/>
+          <w:szCs w:val="22"/>
+        </w:rPr>
+        <w:t>Madore</w:t>
+      </w:r>
+      <w:proofErr w:type="spellEnd"/>
+      <w:r>
+        <w:rPr>
+          <w:sz w:val="22"/>
+          <w:szCs w:val="22"/>
+        </w:rPr>
+        <w:t xml:space="preserve"> </w:t>
+      </w:r>
+      <w:r>
+        <w:rPr>
+          <w:sz w:val="22"/>
+          <w:szCs w:val="22"/>
+        </w:rPr>
+        <w:t>en tant que directeur de produit en raison de sa bonne vision d’ensemble de ce que le programme doit faire et pourrais faire.</w:t>
+      </w:r>
+    </w:p>
+    <w:p>
+      <w:pPr>
+        <w:rPr>
+          <w:sz w:val="22"/>
+          <w:szCs w:val="22"/>
+        </w:rPr>
+      </w:pPr>
+    </w:p>
+    <w:p>
+      <w:pPr>
+        <w:rPr>
           <w:i/>
           <w:sz w:val="22"/>
           <w:szCs w:val="22"/>
         </w:rPr>
-        <w:t>ScrumMaster</w:t>
-      </w:r>
-      <w:proofErr w:type="spellEnd"/>
-    </w:p>
-    <w:p>
-      <w:pPr>
-        <w:pStyle w:val="ListParagraph"/>
-        <w:rPr>
-          <w:sz w:val="22"/>
-          <w:szCs w:val="22"/>
-        </w:rPr>
-      </w:pPr>
-      <w:r>
+      </w:pPr>
+    </w:p>
+    <w:p>
+      <w:pPr>
         <w:rPr>
           <w:i/>
           <w:sz w:val="22"/>
           <w:szCs w:val="22"/>
         </w:rPr>
-        <w:t>« </w:t>
-      </w:r>
-      <w:r>
-        <w:rPr>
-          <w:sz w:val="22"/>
-          <w:szCs w:val="22"/>
-        </w:rPr>
-        <w:t xml:space="preserve">Le </w:t>
-      </w:r>
-      <w:proofErr w:type="spellStart"/>
-      <w:r>
-        <w:rPr>
-          <w:sz w:val="22"/>
-          <w:szCs w:val="22"/>
-        </w:rPr>
-        <w:t>ScrumMaster</w:t>
-      </w:r>
-      <w:proofErr w:type="spellEnd"/>
-      <w:r>
-        <w:rPr>
-          <w:sz w:val="22"/>
-          <w:szCs w:val="22"/>
-        </w:rPr>
-        <w:t xml:space="preserve"> joue un rôle capital : c'est lui qui est chargé de protéger l'équipe de tous les éléments perturbateurs extérieurs à l'équipe et de résoudre ses problèmes non techniques (administratifs par exemple).</w:t>
-      </w:r>
-      <w:r>
-        <w:rPr>
-          <w:sz w:val="22"/>
-          <w:szCs w:val="22"/>
-        </w:rPr>
-        <w:t> »</w:t>
-      </w:r>
-    </w:p>
-    <w:p>
-      <w:pPr>
-        <w:pStyle w:val="ListParagraph"/>
-        <w:numPr>
-          <w:ilvl w:val="0"/>
-          <w:numId w:val="13"/>
-        </w:numPr>
+      </w:pPr>
+    </w:p>
+    <w:p>
+      <w:pPr>
         <w:rPr>
           <w:i/>
           <w:sz w:val="22"/>
           <w:szCs w:val="22"/>
         </w:rPr>
       </w:pPr>
-      <w:r>
+    </w:p>
+    <w:p>
+      <w:pPr>
         <w:rPr>
           <w:i/>
           <w:sz w:val="22"/>
           <w:szCs w:val="22"/>
         </w:rPr>
-        <w:t xml:space="preserve">Les intervenants </w:t>
-      </w:r>
-    </w:p>
-    <w:p>
-      <w:pPr>
-        <w:pStyle w:val="ListParagraph"/>
-        <w:rPr>
-          <w:i/>
-          <w:sz w:val="22"/>
-          <w:szCs w:val="22"/>
-        </w:rPr>
-      </w:pPr>
-      <w:r>
-        <w:rPr>
-          <w:sz w:val="22"/>
-          <w:szCs w:val="22"/>
-        </w:rPr>
-        <w:t>Les Intervenants (Stakeholders) sont les personnes qui souhaitent avoir une vue sur le projet sans réellement s'investir dedans. Il peut s'agir par exemple d'experts techniques ou d'agents de direction</w:t>
-      </w:r>
-      <w:r>
-        <w:rPr>
-          <w:sz w:val="22"/>
-          <w:szCs w:val="22"/>
-        </w:rPr>
-        <w:t xml:space="preserve"> </w:t>
-      </w:r>
-      <w:r>
-        <w:rPr>
-          <w:sz w:val="22"/>
-          <w:szCs w:val="22"/>
-          <w:highlight w:val="yellow"/>
-        </w:rPr>
-        <w:t>[Possiblement ceux qui nous donnent des conseil genre le prof de math]</w:t>
-      </w:r>
-      <w:bookmarkStart w:id="0" w:name="_GoBack"/>
-      <w:bookmarkEnd w:id="0"/>
-    </w:p>
-    <w:p>
-      <w:pPr>
-        <w:pStyle w:val="ListParagraph"/>
-        <w:rPr>
-          <w:i/>
-        </w:rPr>
-      </w:pPr>
-    </w:p>
-    <w:p>
-      <w:pPr>
-        <w:pStyle w:val="ListParagraph"/>
-        <w:rPr>
-          <w:i/>
-        </w:rPr>
-      </w:pPr>
-    </w:p>
-    <w:p>
-      <w:pPr>
-        <w:rPr>
-          <w:i/>
-        </w:rPr>
-      </w:pPr>
-    </w:p>
-    <w:p>
-      <w:pPr>
-        <w:rPr>
-          <w:i/>
-        </w:rPr>
-      </w:pPr>
-      <w:r>
-        <w:rPr>
-          <w:i/>
-        </w:rPr>
-        <w:lastRenderedPageBreak/>
-        <w:t xml:space="preserve">Distribution des </w:t>
-      </w:r>
-      <w:r>
-        <w:rPr>
-          <w:i/>
-        </w:rPr>
-        <w:t>rôles</w:t>
-      </w:r>
-    </w:p>
-    <w:p>
-      <w:pPr>
-        <w:rPr>
-          <w:i/>
-        </w:rPr>
       </w:pPr>
     </w:p>
     <w:p>
@@ -1959,6 +1941,20 @@
     <w:p/>
     <w:p/>
     <w:p/>
+    <w:p>
+      <w:pPr>
+        <w:rPr>
+          <w:b/>
+        </w:rPr>
+      </w:pPr>
+    </w:p>
+    <w:p>
+      <w:pPr>
+        <w:rPr>
+          <w:b/>
+        </w:rPr>
+      </w:pPr>
+    </w:p>
     <w:p>
       <w:pPr>
         <w:rPr>
@@ -3619,21 +3615,21 @@
       <w:pPr>
         <w:pStyle w:val="Heading2"/>
       </w:pPr>
-      <w:bookmarkStart w:id="1" w:name="_Toc505332208"/>
+      <w:bookmarkStart w:id="2" w:name="_Toc505332208"/>
       <w:r>
         <w:t>Titre de sous-section</w:t>
       </w:r>
-      <w:bookmarkEnd w:id="1"/>
+      <w:bookmarkEnd w:id="2"/>
     </w:p>
     <w:p>
       <w:pPr>
         <w:pStyle w:val="Heading3"/>
       </w:pPr>
-      <w:bookmarkStart w:id="2" w:name="_Toc505332209"/>
+      <w:bookmarkStart w:id="3" w:name="_Toc505332209"/>
       <w:r>
         <w:t>Titre de sous-sous-section</w:t>
       </w:r>
-      <w:bookmarkEnd w:id="2"/>
+      <w:bookmarkEnd w:id="3"/>
     </w:p>
     <w:p>
       <w:pPr>
@@ -3681,11 +3677,11 @@
       <w:pPr>
         <w:pStyle w:val="Heading1"/>
       </w:pPr>
-      <w:bookmarkStart w:id="3" w:name="_Toc505332210"/>
+      <w:bookmarkStart w:id="4" w:name="_Toc505332210"/>
       <w:r>
         <w:t>Conclusion</w:t>
       </w:r>
-      <w:bookmarkEnd w:id="3"/>
+      <w:bookmarkEnd w:id="4"/>
     </w:p>
     <w:p>
       <w:pPr>
@@ -3748,12 +3744,12 @@
       <w:pPr>
         <w:pStyle w:val="Heading1"/>
       </w:pPr>
-      <w:bookmarkStart w:id="4" w:name="_Toc505332211"/>
+      <w:bookmarkStart w:id="5" w:name="_Toc505332211"/>
       <w:r>
         <w:lastRenderedPageBreak/>
         <w:t>Annexe</w:t>
       </w:r>
-      <w:bookmarkEnd w:id="4"/>
+      <w:bookmarkEnd w:id="5"/>
     </w:p>
     <w:p>
       <w:pPr>
@@ -3798,12 +3794,12 @@
       <w:pPr>
         <w:pStyle w:val="Heading1"/>
       </w:pPr>
-      <w:bookmarkStart w:id="5" w:name="_Toc505332212"/>
+      <w:bookmarkStart w:id="6" w:name="_Toc505332212"/>
       <w:r>
         <w:lastRenderedPageBreak/>
         <w:t>Médiagraphie</w:t>
       </w:r>
-      <w:bookmarkEnd w:id="5"/>
+      <w:bookmarkEnd w:id="6"/>
     </w:p>
     <w:p/>
     <w:p/>
@@ -3870,7 +3866,7 @@
             <w:noProof/>
             <w:lang w:val="fr-FR"/>
           </w:rPr>
-          <w:t>3</w:t>
+          <w:t>2</w:t>
         </w:r>
         <w:r>
           <w:fldChar w:fldCharType="end"/>
@@ -7263,6 +7259,7 @@
     <w:rsid w:val="001C7E6E"/>
     <w:rsid w:val="005F7BAE"/>
     <w:rsid w:val="006025A0"/>
+    <w:rsid w:val="006A4D13"/>
     <w:rsid w:val="009C4C01"/>
     <w:rsid w:val="00A9153E"/>
     <w:rsid w:val="00B25D40"/>
@@ -8967,7 +8964,7 @@
 </file>
 
 <file path=customXml/itemProps1.xml><?xml version="1.0" encoding="utf-8"?>
-<ds:datastoreItem xmlns:ds="http://schemas.openxmlformats.org/officeDocument/2006/customXml" ds:itemID="{C707AD23-DB07-47D6-A937-AB1183FEE083}">
+<ds:datastoreItem xmlns:ds="http://schemas.openxmlformats.org/officeDocument/2006/customXml" ds:itemID="{6804B893-522C-452C-A2BA-E033A6686244}">
   <ds:schemaRefs>
     <ds:schemaRef ds:uri="http://schemas.openxmlformats.org/officeDocument/2006/bibliography"/>
   </ds:schemaRefs>

</xml_diff>